<commit_message>
Modified API Smoke Test dokument
</commit_message>
<xml_diff>
--- a/documentation/msWordFormat/API Smoke Tests.docx
+++ b/documentation/msWordFormat/API Smoke Tests.docx
@@ -3,190 +3,55 @@
 <w:document xmlns:wpc="http://schemas.microsoft.com/office/word/2010/wordprocessingCanvas" xmlns:cx="http://schemas.microsoft.com/office/drawing/2014/chartex" xmlns:cx1="http://schemas.microsoft.com/office/drawing/2015/9/8/chartex" xmlns:cx2="http://schemas.microsoft.com/office/drawing/2015/10/21/chartex" xmlns:cx3="http://schemas.microsoft.com/office/drawing/2016/5/9/chartex" xmlns:cx4="http://schemas.microsoft.com/office/drawing/2016/5/10/chartex" xmlns:cx5="http://schemas.microsoft.com/office/drawing/2016/5/11/chartex" xmlns:cx6="http://schemas.microsoft.com/office/drawing/2016/5/12/chartex" xmlns:cx7="http://schemas.microsoft.com/office/drawing/2016/5/13/chartex" xmlns:cx8="http://schemas.microsoft.com/office/drawing/2016/5/14/chartex" xmlns:mc="http://schemas.openxmlformats.org/markup-compatibility/2006" xmlns:aink="http://schemas.microsoft.com/office/drawing/2016/ink" xmlns:am3d="http://schemas.microsoft.com/office/drawing/2017/model3d" xmlns:o="urn:schemas-microsoft-com:office:office" xmlns:r="http://schemas.openxmlformats.org/officeDocument/2006/relationships" xmlns:m="http://schemas.openxmlformats.org/officeDocument/2006/math" xmlns:v="urn:schemas-microsoft-com:vml" xmlns:wp14="http://schemas.microsoft.com/office/word/2010/wordprocessingDrawing" xmlns:wp="http://schemas.openxmlformats.org/drawingml/2006/wordprocessingDrawing" xmlns:w10="urn:schemas-microsoft-com:office:word" xmlns:w="http://schemas.openxmlformats.org/wordprocessingml/2006/main" xmlns:w14="http://schemas.microsoft.com/office/word/2010/wordml" xmlns:w15="http://schemas.microsoft.com/office/word/2012/wordml" xmlns:w16cid="http://schemas.microsoft.com/office/word/2016/wordml/cid" xmlns:w16se="http://schemas.microsoft.com/office/word/2015/wordml/symex" xmlns:wpg="http://schemas.microsoft.com/office/word/2010/wordprocessingGroup" xmlns:wpi="http://schemas.microsoft.com/office/word/2010/wordprocessingInk" xmlns:wne="http://schemas.microsoft.com/office/word/2006/wordml" xmlns:wps="http://schemas.microsoft.com/office/word/2010/wordprocessingShape" mc:Ignorable="w14 w15 w16se w16cid wp14">
   <w:body>
     <w:p>
-      <w:pPr>
-        <w:spacing w:before="100" w:beforeAutospacing="1" w:after="100" w:afterAutospacing="1" w:line="240" w:lineRule="auto"/>
-        <w:outlineLvl w:val="1"/>
-        <w:rPr>
-          <w:rFonts w:ascii="Times New Roman" w:eastAsia="Times New Roman" w:hAnsi="Times New Roman" w:cs="Times New Roman"/>
-          <w:b/>
-          <w:bCs/>
-          <w:sz w:val="36"/>
-          <w:szCs w:val="36"/>
-          <w:lang w:eastAsia="bs-Latn-BA"/>
-        </w:rPr>
-      </w:pPr>
-      <w:r>
-        <w:rPr>
-          <w:rFonts w:ascii="Times New Roman" w:eastAsia="Times New Roman" w:hAnsi="Times New Roman" w:cs="Times New Roman"/>
-          <w:b/>
-          <w:bCs/>
-          <w:sz w:val="36"/>
-          <w:szCs w:val="36"/>
-          <w:lang w:eastAsia="bs-Latn-BA"/>
-        </w:rPr>
-        <w:t>5. Smoke Tests (API)</w:t>
-      </w:r>
-    </w:p>
-    <w:p>
-      <w:pPr>
-        <w:numPr>
-          <w:ilvl w:val="0"/>
-          <w:numId w:val="1"/>
-        </w:numPr>
-        <w:spacing w:before="100" w:beforeAutospacing="1" w:after="100" w:afterAutospacing="1" w:line="240" w:lineRule="auto"/>
-        <w:rPr>
-          <w:rFonts w:ascii="Times New Roman" w:eastAsia="Times New Roman" w:hAnsi="Times New Roman" w:cs="Times New Roman"/>
-          <w:sz w:val="24"/>
-          <w:szCs w:val="24"/>
-          <w:lang w:eastAsia="bs-Latn-BA"/>
-        </w:rPr>
-      </w:pPr>
-      <w:r>
-        <w:rPr>
-          <w:rFonts w:ascii="Times New Roman" w:eastAsia="Times New Roman" w:hAnsi="Times New Roman" w:cs="Times New Roman"/>
-          <w:b/>
-          <w:bCs/>
-          <w:sz w:val="24"/>
-          <w:szCs w:val="24"/>
-          <w:lang w:eastAsia="bs-Latn-BA"/>
-        </w:rPr>
-        <w:t>Login API with valid credentials</w:t>
-      </w:r>
-    </w:p>
-    <w:p>
-      <w:pPr>
-        <w:numPr>
-          <w:ilvl w:val="0"/>
-          <w:numId w:val="1"/>
-        </w:numPr>
-        <w:spacing w:before="100" w:beforeAutospacing="1" w:after="100" w:afterAutospacing="1" w:line="240" w:lineRule="auto"/>
-        <w:rPr>
-          <w:rFonts w:ascii="Times New Roman" w:eastAsia="Times New Roman" w:hAnsi="Times New Roman" w:cs="Times New Roman"/>
-          <w:sz w:val="24"/>
-          <w:szCs w:val="24"/>
-          <w:lang w:eastAsia="bs-Latn-BA"/>
-        </w:rPr>
-      </w:pPr>
-      <w:r>
-        <w:rPr>
-          <w:rFonts w:ascii="Times New Roman" w:eastAsia="Times New Roman" w:hAnsi="Times New Roman" w:cs="Times New Roman"/>
-          <w:b/>
-          <w:bCs/>
-          <w:sz w:val="24"/>
-          <w:szCs w:val="24"/>
-          <w:lang w:eastAsia="bs-Latn-BA"/>
-        </w:rPr>
-        <w:t>Retrieve book list</w:t>
-      </w:r>
-    </w:p>
-    <w:p>
-      <w:pPr>
-        <w:numPr>
-          <w:ilvl w:val="0"/>
-          <w:numId w:val="1"/>
-        </w:numPr>
-        <w:spacing w:before="100" w:beforeAutospacing="1" w:after="100" w:afterAutospacing="1" w:line="240" w:lineRule="auto"/>
-        <w:rPr>
-          <w:rFonts w:ascii="Times New Roman" w:eastAsia="Times New Roman" w:hAnsi="Times New Roman" w:cs="Times New Roman"/>
-          <w:sz w:val="24"/>
-          <w:szCs w:val="24"/>
-          <w:lang w:eastAsia="bs-Latn-BA"/>
-        </w:rPr>
-      </w:pPr>
-      <w:r>
-        <w:rPr>
-          <w:rFonts w:ascii="Times New Roman" w:eastAsia="Times New Roman" w:hAnsi="Times New Roman" w:cs="Times New Roman"/>
-          <w:b/>
-          <w:bCs/>
-          <w:sz w:val="24"/>
-          <w:szCs w:val="24"/>
-          <w:lang w:eastAsia="bs-Latn-BA"/>
-        </w:rPr>
-        <w:t>Add book to cart</w:t>
-      </w:r>
-    </w:p>
-    <w:p>
-      <w:pPr>
-        <w:numPr>
-          <w:ilvl w:val="0"/>
-          <w:numId w:val="1"/>
-        </w:numPr>
-        <w:pBdr>
-          <w:bottom w:val="single" w:sz="6" w:space="1" w:color="auto"/>
-        </w:pBdr>
-        <w:spacing w:before="100" w:beforeAutospacing="1" w:after="100" w:afterAutospacing="1" w:line="240" w:lineRule="auto"/>
-        <w:rPr>
-          <w:rFonts w:ascii="Times New Roman" w:eastAsia="Times New Roman" w:hAnsi="Times New Roman" w:cs="Times New Roman"/>
-          <w:sz w:val="24"/>
-          <w:szCs w:val="24"/>
-          <w:lang w:eastAsia="bs-Latn-BA"/>
-        </w:rPr>
-      </w:pPr>
-      <w:r>
-        <w:rPr>
-          <w:rFonts w:ascii="Times New Roman" w:eastAsia="Times New Roman" w:hAnsi="Times New Roman" w:cs="Times New Roman"/>
-          <w:b/>
-          <w:bCs/>
-          <w:sz w:val="24"/>
-          <w:szCs w:val="24"/>
-          <w:lang w:eastAsia="bs-Latn-BA"/>
-        </w:rPr>
-        <w:t>Checkout with valid details</w:t>
-      </w:r>
-    </w:p>
-    <w:p>
-      <w:r>
-        <w:t xml:space="preserve">1.  **User Authentication:**    </w:t>
-      </w:r>
-    </w:p>
-    <w:p>
-      <w:r>
-        <w:t xml:space="preserve">    -   `POST /api/User/Login` – Check if the user can successfully authenticate.</w:t>
-      </w:r>
-    </w:p>
-    <w:p>
-      <w:r>
-        <w:t xml:space="preserve">        </w:t>
-      </w:r>
-    </w:p>
-    <w:p>
-      <w:r>
-        <w:t xml:space="preserve">2.  **Book Search:**    </w:t>
-      </w:r>
-    </w:p>
-    <w:p>
-      <w:r>
-        <w:t xml:space="preserve">    -   `GET /api/Book?search=title` – Check if the book search API returns the expected results.</w:t>
-      </w:r>
-    </w:p>
-    <w:p>
-      <w:r>
-        <w:t xml:space="preserve">        </w:t>
-      </w:r>
-    </w:p>
-    <w:p>
-      <w:r>
-        <w:t xml:space="preserve">3.  **Adding a Book to the Cart:**    </w:t>
-      </w:r>
-    </w:p>
-    <w:p>
-      <w:r>
-        <w:t xml:space="preserve">    -   `POST /api/Cart` – Check if the API for adding a book to the cart works successfully.</w:t>
-      </w:r>
-    </w:p>
-    <w:p>
-      <w:r>
-        <w:t xml:space="preserve">        </w:t>
-      </w:r>
-    </w:p>
-    <w:p>
-      <w:r>
-        <w:t>4.  **Viewing the Cart:**</w:t>
-      </w:r>
       <w:bookmarkStart w:id="0" w:name="_GoBack"/>
       <w:bookmarkEnd w:id="0"/>
       <w:r>
-        <w:t xml:space="preserve">    </w:t>
+        <w:t xml:space="preserve">1.  **User Authentication:**    </w:t>
+      </w:r>
+    </w:p>
+    <w:p>
+      <w:r>
+        <w:t xml:space="preserve">    -   `POST /api/User/Login` – Check if the user can successfully authenticate.</w:t>
+      </w:r>
+    </w:p>
+    <w:p>
+      <w:r>
+        <w:t xml:space="preserve">        </w:t>
+      </w:r>
+    </w:p>
+    <w:p>
+      <w:r>
+        <w:t xml:space="preserve">2.  **Book Search:**    </w:t>
+      </w:r>
+    </w:p>
+    <w:p>
+      <w:r>
+        <w:t xml:space="preserve">    -   `GET /api/Book?search=title` – Check if the book search API returns the expected results.</w:t>
+      </w:r>
+    </w:p>
+    <w:p>
+      <w:r>
+        <w:t xml:space="preserve">        </w:t>
+      </w:r>
+    </w:p>
+    <w:p>
+      <w:r>
+        <w:t xml:space="preserve">3.  **Adding a Book to the Cart:**    </w:t>
+      </w:r>
+    </w:p>
+    <w:p>
+      <w:r>
+        <w:t xml:space="preserve">    -   `POST /api/Cart` – Check if the API for adding a book to the cart works successfully.</w:t>
+      </w:r>
+    </w:p>
+    <w:p>
+      <w:r>
+        <w:t xml:space="preserve">        </w:t>
+      </w:r>
+    </w:p>
+    <w:p>
+      <w:r>
+        <w:t xml:space="preserve">4.  **Viewing the Cart:**    </w:t>
       </w:r>
     </w:p>
     <w:p>
@@ -357,15 +222,6 @@
   </w:abstractNum>
   <w:num w:numId="1">
     <w:abstractNumId w:val="0"/>
-    <w:lvlOverride w:ilvl="0"/>
-    <w:lvlOverride w:ilvl="1"/>
-    <w:lvlOverride w:ilvl="2"/>
-    <w:lvlOverride w:ilvl="3"/>
-    <w:lvlOverride w:ilvl="4"/>
-    <w:lvlOverride w:ilvl="5"/>
-    <w:lvlOverride w:ilvl="6"/>
-    <w:lvlOverride w:ilvl="7"/>
-    <w:lvlOverride w:ilvl="8"/>
   </w:num>
 </w:numbering>
 </file>

</xml_diff>